<commit_message>
Redesign txt output of neuralnet.
</commit_message>
<xml_diff>
--- a/Spring 2018/Python/Assignments/Assignment#5/HW5P2 Comparisons.docx
+++ b/Spring 2018/Python/Assignments/Assignment#5/HW5P2 Comparisons.docx
@@ -32,10 +32,6 @@
       </w:r>
       <w:r>
         <w:tab/>
-      </w:r>
-      <w:bookmarkStart w:id="0" w:name="_GoBack"/>
-      <w:bookmarkEnd w:id="0"/>
-      <w:r>
         <w:t>Bryan Greener</w:t>
       </w:r>
     </w:p>
@@ -74,49 +70,43 @@
       <w:r>
         <w:t>Bubble Sort:</w:t>
       </w:r>
+      <w:r>
+        <w:t xml:space="preserve"> </w:t>
+      </w:r>
+      <w:r>
+        <w:t>Bubble sort is an average time complexity of n^2. This is represented in the graph above by the blue line. There is a clear exponential line showing an n^2 increase at the number of items increases.</w:t>
+      </w:r>
     </w:p>
     <w:p>
       <w:r>
-        <w:tab/>
-        <w:t>Bubble sort is an average time complexity of n^2. This is represented in the graph above by the blue line. There is a clear exponential line showing an n^2 increase at the number of items increases.</w:t>
+        <w:t>Insertion Sort:</w:t>
+      </w:r>
+      <w:r>
+        <w:t xml:space="preserve"> </w:t>
+      </w:r>
+      <w:r>
+        <w:t xml:space="preserve">Insertion sort, like bubble sort, has an average time complexity of n^2. This is represented in the graph above by the orange line. Just like bubble sort, there is a clearly defined exponential increase as the number of items increases. </w:t>
+      </w:r>
+      <w:proofErr w:type="gramStart"/>
+      <w:r>
+        <w:t>However</w:t>
+      </w:r>
+      <w:proofErr w:type="gramEnd"/>
+      <w:r>
+        <w:t xml:space="preserve"> insertion sort is slightly more optimized than bubble sort for small item numbers so its graph is increasing slightly slower than bubble sort’s.</w:t>
       </w:r>
     </w:p>
     <w:p>
       <w:r>
-        <w:t>Insertion Sort:</w:t>
-      </w:r>
-    </w:p>
-    <w:p>
-      <w:r>
-        <w:tab/>
-        <w:t xml:space="preserve">Insertion sort, like bubble sort, has an average time complexity of n^2. This is represented in the graph above by the orange line. Just like bubble sort, there is a clearly defined exponential increase as the number of items increases. </w:t>
-      </w:r>
-      <w:proofErr w:type="gramStart"/>
-      <w:r>
-        <w:t>However</w:t>
-      </w:r>
-      <w:proofErr w:type="gramEnd"/>
-      <w:r>
-        <w:t xml:space="preserve"> insertion sort is slightly more optimized than bubble sort for small item numbers so its graph is increasing slightly slower than bubble sort’s.</w:t>
-      </w:r>
-    </w:p>
-    <w:p>
-      <w:r>
         <w:t>Quicksort:</w:t>
       </w:r>
-    </w:p>
-    <w:p>
-      <w:r>
-        <w:tab/>
-        <w:t xml:space="preserve">Quicksort has a </w:t>
-      </w:r>
-      <w:proofErr w:type="gramStart"/>
-      <w:r>
-        <w:t>worst case</w:t>
-      </w:r>
-      <w:proofErr w:type="gramEnd"/>
-      <w:r>
-        <w:t xml:space="preserve"> runtime of n^2 however it has an average case runtime on </w:t>
+      <w:r>
+        <w:t xml:space="preserve"> </w:t>
+      </w:r>
+      <w:bookmarkStart w:id="0" w:name="_GoBack"/>
+      <w:bookmarkEnd w:id="0"/>
+      <w:r>
+        <w:t xml:space="preserve">Quicksort has a worst case runtime of n^2 however it has an average case runtime on </w:t>
       </w:r>
       <w:proofErr w:type="spellStart"/>
       <w:r>
@@ -131,7 +121,6 @@
     <w:p>
       <w:proofErr w:type="gramStart"/>
       <w:r>
-        <w:lastRenderedPageBreak/>
         <w:t>Obviously</w:t>
       </w:r>
       <w:proofErr w:type="gramEnd"/>

</xml_diff>